<commit_message>
description 수정, communication diagram, classdiagram
</commit_message>
<xml_diff>
--- a/Usecase description.docx
+++ b/Usecase description.docx
@@ -3,6 +3,7 @@
 <w:document xmlns:wpc="http://schemas.microsoft.com/office/word/2010/wordprocessingCanvas" xmlns:cx="http://schemas.microsoft.com/office/drawing/2014/chartex" xmlns:cx1="http://schemas.microsoft.com/office/drawing/2015/9/8/chartex" xmlns:cx2="http://schemas.microsoft.com/office/drawing/2015/10/21/chartex" xmlns:cx3="http://schemas.microsoft.com/office/drawing/2016/5/9/chartex" xmlns:cx4="http://schemas.microsoft.com/office/drawing/2016/5/10/chartex" xmlns:cx5="http://schemas.microsoft.com/office/drawing/2016/5/11/chartex" xmlns:cx6="http://schemas.microsoft.com/office/drawing/2016/5/12/chartex" xmlns:cx7="http://schemas.microsoft.com/office/drawing/2016/5/13/chartex" xmlns:cx8="http://schemas.microsoft.com/office/drawing/2016/5/14/chartex" xmlns:mc="http://schemas.openxmlformats.org/markup-compatibility/2006" xmlns:aink="http://schemas.microsoft.com/office/drawing/2016/ink" xmlns:am3d="http://schemas.microsoft.com/office/drawing/2017/model3d" xmlns:o="urn:schemas-microsoft-com:office:office" xmlns:oel="http://schemas.microsoft.com/office/2019/extlst" xmlns:r="http://schemas.openxmlformats.org/officeDocument/2006/relationships" xmlns:m="http://schemas.openxmlformats.org/officeDocument/2006/math" xmlns:v="urn:schemas-microsoft-com:vml" xmlns:wp14="http://schemas.microsoft.com/office/word/2010/wordprocessingDrawing" xmlns:wp="http://schemas.openxmlformats.org/drawingml/2006/wordprocessingDrawing" xmlns:w10="urn:schemas-microsoft-com:office:word" xmlns:w="http://schemas.openxmlformats.org/wordprocessingml/2006/main" xmlns:w14="http://schemas.microsoft.com/office/word/2010/wordml" xmlns:w15="http://schemas.microsoft.com/office/word/2012/wordml" xmlns:w16cex="http://schemas.microsoft.com/office/word/2018/wordml/cex" xmlns:w16cid="http://schemas.microsoft.com/office/word/2016/wordml/cid" xmlns:w16="http://schemas.microsoft.com/office/word/2018/wordml" xmlns:w16du="http://schemas.microsoft.com/office/word/2023/wordml/word16du" xmlns:w16sdtdh="http://schemas.microsoft.com/office/word/2020/wordml/sdtdatahash" xmlns:w16sdtfl="http://schemas.microsoft.com/office/word/2024/wordml/sdtformatlock" xmlns:w16se="http://schemas.microsoft.com/office/word/2015/wordml/symex" xmlns:wpg="http://schemas.microsoft.com/office/word/2010/wordprocessingGroup" xmlns:wpi="http://schemas.microsoft.com/office/word/2010/wordprocessingInk" xmlns:wne="http://schemas.microsoft.com/office/word/2006/wordml" xmlns:wps="http://schemas.microsoft.com/office/word/2010/wordprocessingShape" mc:Ignorable="w14 w15 w16se w16cid w16 w16cex w16sdtdh w16sdtfl w16du wp14">
   <w:body>
     <w:p>
+      <w:proofErr w:type="spellStart"/>
       <w:r>
         <w:t>U</w:t>
       </w:r>
@@ -10,15 +11,50 @@
         <w:rPr>
           <w:rFonts w:hint="eastAsia"/>
         </w:rPr>
-        <w:t>secase description</w:t>
-      </w:r>
-    </w:p>
-    <w:p>
+        <w:t>secase</w:t>
+      </w:r>
+      <w:proofErr w:type="spellEnd"/>
       <w:r>
         <w:rPr>
           <w:rFonts w:hint="eastAsia"/>
         </w:rPr>
-        <w:t>1. usecase description : 회원가입</w:t>
+        <w:t xml:space="preserve"> description</w:t>
+      </w:r>
+    </w:p>
+    <w:p>
+      <w:r>
+        <w:rPr>
+          <w:rFonts w:hint="eastAsia"/>
+        </w:rPr>
+        <w:t xml:space="preserve">1. </w:t>
+      </w:r>
+      <w:proofErr w:type="spellStart"/>
+      <w:r>
+        <w:rPr>
+          <w:rFonts w:hint="eastAsia"/>
+        </w:rPr>
+        <w:t>usecase</w:t>
+      </w:r>
+      <w:proofErr w:type="spellEnd"/>
+      <w:r>
+        <w:rPr>
+          <w:rFonts w:hint="eastAsia"/>
+        </w:rPr>
+        <w:t xml:space="preserve"> </w:t>
+      </w:r>
+      <w:proofErr w:type="gramStart"/>
+      <w:r>
+        <w:rPr>
+          <w:rFonts w:hint="eastAsia"/>
+        </w:rPr>
+        <w:t>description :</w:t>
+      </w:r>
+      <w:proofErr w:type="gramEnd"/>
+      <w:r>
+        <w:rPr>
+          <w:rFonts w:hint="eastAsia"/>
+        </w:rPr>
+        <w:t xml:space="preserve"> 회원가입</w:t>
       </w:r>
     </w:p>
     <w:tbl>
@@ -77,7 +113,31 @@
               <w:rPr>
                 <w:rFonts w:hint="eastAsia"/>
               </w:rPr>
-              <w:t>1. none</w:t>
+              <w:t>1</w:t>
+            </w:r>
+            <w:r>
+              <w:rPr>
+                <w:rFonts w:hint="eastAsia"/>
+              </w:rPr>
+              <w:t>. 비회원은</w:t>
+            </w:r>
+            <w:r>
+              <w:rPr>
+                <w:rFonts w:hint="eastAsia"/>
+              </w:rPr>
+              <w:t xml:space="preserve"> 1 1,</w:t>
+            </w:r>
+            <w:r>
+              <w:rPr>
+                <w:rFonts w:hint="eastAsia"/>
+              </w:rPr>
+              <w:t xml:space="preserve"> ID, 비밀번호, 전화번호 등을 입력</w:t>
+            </w:r>
+            <w:r>
+              <w:rPr>
+                <w:rFonts w:hint="eastAsia"/>
+              </w:rPr>
+              <w:t xml:space="preserve"> 후 입력 파일을 저장한다.</w:t>
             </w:r>
           </w:p>
         </w:tc>
@@ -96,47 +156,25 @@
               <w:rPr>
                 <w:rFonts w:hint="eastAsia"/>
               </w:rPr>
-              <w:t>. 회원가입 페이지를 출력한다.</w:t>
-            </w:r>
-          </w:p>
-        </w:tc>
-      </w:tr>
-      <w:tr>
-        <w:tc>
-          <w:tcPr>
-            <w:tcW w:w="4508" w:type="dxa"/>
-          </w:tcPr>
-          <w:p>
-            <w:r>
-              <w:rPr>
-                <w:rFonts w:hint="eastAsia"/>
-              </w:rPr>
-              <w:t>3</w:t>
-            </w:r>
-            <w:r>
-              <w:rPr>
-                <w:rFonts w:hint="eastAsia"/>
-              </w:rPr>
-              <w:t>. 비회원은 ID, 비밀번호, 전화번호 등을 입력하고 비밀번호 확인 버튼을 클릭한다.</w:t>
-            </w:r>
-          </w:p>
-        </w:tc>
-        <w:tc>
-          <w:tcPr>
-            <w:tcW w:w="4508" w:type="dxa"/>
-          </w:tcPr>
-          <w:p>
-            <w:r>
-              <w:rPr>
-                <w:rFonts w:hint="eastAsia"/>
-              </w:rPr>
-              <w:t>4</w:t>
-            </w:r>
-            <w:r>
-              <w:rPr>
-                <w:rFonts w:hint="eastAsia"/>
-              </w:rPr>
-              <w:t>. 회원가입 완료 메시지를 출력한다.</w:t>
+              <w:t>. 회원가입 완료 메시지</w:t>
+            </w:r>
+            <w:r>
+              <w:rPr>
+                <w:rFonts w:hint="eastAsia"/>
+              </w:rPr>
+              <w:t xml:space="preserve"> 및 입력 정보</w:t>
+            </w:r>
+            <w:r>
+              <w:rPr>
+                <w:rFonts w:hint="eastAsia"/>
+              </w:rPr>
+              <w:t>를 출력</w:t>
+            </w:r>
+            <w:r>
+              <w:rPr>
+                <w:rFonts w:hint="eastAsia"/>
+              </w:rPr>
+              <w:t>한다.</w:t>
             </w:r>
           </w:p>
         </w:tc>
@@ -147,7 +185,35 @@
         <w:rPr>
           <w:rFonts w:hint="eastAsia"/>
         </w:rPr>
-        <w:t>2. usecase description : 로그인</w:t>
+        <w:t xml:space="preserve">2. </w:t>
+      </w:r>
+      <w:proofErr w:type="spellStart"/>
+      <w:r>
+        <w:rPr>
+          <w:rFonts w:hint="eastAsia"/>
+        </w:rPr>
+        <w:t>usecase</w:t>
+      </w:r>
+      <w:proofErr w:type="spellEnd"/>
+      <w:r>
+        <w:rPr>
+          <w:rFonts w:hint="eastAsia"/>
+        </w:rPr>
+        <w:t xml:space="preserve"> </w:t>
+      </w:r>
+      <w:proofErr w:type="gramStart"/>
+      <w:r>
+        <w:rPr>
+          <w:rFonts w:hint="eastAsia"/>
+        </w:rPr>
+        <w:t>description :</w:t>
+      </w:r>
+      <w:proofErr w:type="gramEnd"/>
+      <w:r>
+        <w:rPr>
+          <w:rFonts w:hint="eastAsia"/>
+        </w:rPr>
+        <w:t xml:space="preserve"> 로그인</w:t>
       </w:r>
     </w:p>
     <w:tbl>
@@ -206,7 +272,43 @@
               <w:rPr>
                 <w:rFonts w:hint="eastAsia"/>
               </w:rPr>
-              <w:t>1. none</w:t>
+              <w:t>1</w:t>
+            </w:r>
+            <w:r>
+              <w:rPr>
+                <w:rFonts w:hint="eastAsia"/>
+              </w:rPr>
+              <w:t>. 시스템 이용자가</w:t>
+            </w:r>
+            <w:r>
+              <w:rPr>
+                <w:rFonts w:hint="eastAsia"/>
+              </w:rPr>
+              <w:t xml:space="preserve"> 2 1,</w:t>
+            </w:r>
+            <w:r>
+              <w:rPr>
+                <w:rFonts w:hint="eastAsia"/>
+              </w:rPr>
+              <w:t xml:space="preserve"> 아이디</w:t>
+            </w:r>
+            <w:r>
+              <w:rPr>
+                <w:rFonts w:hint="eastAsia"/>
+              </w:rPr>
+              <w:t>,</w:t>
+            </w:r>
+            <w:r>
+              <w:rPr>
+                <w:rFonts w:hint="eastAsia"/>
+              </w:rPr>
+              <w:t xml:space="preserve"> 비밀번호를 기입</w:t>
+            </w:r>
+            <w:r>
+              <w:rPr>
+                <w:rFonts w:hint="eastAsia"/>
+              </w:rPr>
+              <w:t xml:space="preserve"> 후 입력 파일을 저장한다.</w:t>
             </w:r>
           </w:p>
         </w:tc>
@@ -225,47 +327,19 @@
               <w:rPr>
                 <w:rFonts w:hint="eastAsia"/>
               </w:rPr>
-              <w:t>. ID칸과 PW칸을 화면에서 출력한다.</w:t>
-            </w:r>
-          </w:p>
-        </w:tc>
-      </w:tr>
-      <w:tr>
-        <w:tc>
-          <w:tcPr>
-            <w:tcW w:w="4508" w:type="dxa"/>
-          </w:tcPr>
-          <w:p>
-            <w:r>
-              <w:rPr>
-                <w:rFonts w:hint="eastAsia"/>
-              </w:rPr>
-              <w:t>3</w:t>
-            </w:r>
-            <w:r>
-              <w:rPr>
-                <w:rFonts w:hint="eastAsia"/>
-              </w:rPr>
-              <w:t>. 시스템 이용자가 아이디와 비밀번호를 기입하고 로그인 버튼을 클릭한다.</w:t>
-            </w:r>
-          </w:p>
-        </w:tc>
-        <w:tc>
-          <w:tcPr>
-            <w:tcW w:w="4508" w:type="dxa"/>
-          </w:tcPr>
-          <w:p>
-            <w:r>
-              <w:rPr>
-                <w:rFonts w:hint="eastAsia"/>
-              </w:rPr>
-              <w:t>4</w:t>
-            </w:r>
-            <w:r>
-              <w:rPr>
-                <w:rFonts w:hint="eastAsia"/>
-              </w:rPr>
-              <w:t>. 로그인 결과를 출력한다.</w:t>
+              <w:t>. 로그인 결과</w:t>
+            </w:r>
+            <w:r>
+              <w:rPr>
+                <w:rFonts w:hint="eastAsia"/>
+              </w:rPr>
+              <w:t xml:space="preserve"> 및 아이디 비밀번호</w:t>
+            </w:r>
+            <w:r>
+              <w:rPr>
+                <w:rFonts w:hint="eastAsia"/>
+              </w:rPr>
+              <w:t>를 출력한다.</w:t>
             </w:r>
           </w:p>
         </w:tc>
@@ -276,7 +350,35 @@
         <w:rPr>
           <w:rFonts w:hint="eastAsia"/>
         </w:rPr>
-        <w:t>3. usecase description : 로그아웃</w:t>
+        <w:t xml:space="preserve">3. </w:t>
+      </w:r>
+      <w:proofErr w:type="spellStart"/>
+      <w:r>
+        <w:rPr>
+          <w:rFonts w:hint="eastAsia"/>
+        </w:rPr>
+        <w:t>usecase</w:t>
+      </w:r>
+      <w:proofErr w:type="spellEnd"/>
+      <w:r>
+        <w:rPr>
+          <w:rFonts w:hint="eastAsia"/>
+        </w:rPr>
+        <w:t xml:space="preserve"> </w:t>
+      </w:r>
+      <w:proofErr w:type="gramStart"/>
+      <w:r>
+        <w:rPr>
+          <w:rFonts w:hint="eastAsia"/>
+        </w:rPr>
+        <w:t>description :</w:t>
+      </w:r>
+      <w:proofErr w:type="gramEnd"/>
+      <w:r>
+        <w:rPr>
+          <w:rFonts w:hint="eastAsia"/>
+        </w:rPr>
+        <w:t xml:space="preserve"> 로그아웃</w:t>
       </w:r>
     </w:p>
     <w:tbl>
@@ -341,13 +443,13 @@
               <w:rPr>
                 <w:rFonts w:hint="eastAsia"/>
               </w:rPr>
-              <w:t xml:space="preserve">. </w:t>
-            </w:r>
-            <w:r>
-              <w:rPr>
-                <w:rFonts w:hint="eastAsia"/>
-              </w:rPr>
-              <w:t>none</w:t>
+              <w:t>. 시스템 이용자</w:t>
+            </w:r>
+            <w:r>
+              <w:rPr>
+                <w:rFonts w:hint="eastAsia"/>
+              </w:rPr>
+              <w:t>가 2 2를 입력 후 입력파일을 저장한다.</w:t>
             </w:r>
           </w:p>
         </w:tc>
@@ -356,6 +458,11 @@
             <w:tcW w:w="4508" w:type="dxa"/>
           </w:tcPr>
           <w:p>
+            <w:pPr>
+              <w:rPr>
+                <w:rFonts w:hint="eastAsia"/>
+              </w:rPr>
+            </w:pPr>
             <w:r>
               <w:rPr>
                 <w:rFonts w:hint="eastAsia"/>
@@ -366,47 +473,13 @@
               <w:rPr>
                 <w:rFonts w:hint="eastAsia"/>
               </w:rPr>
-              <w:t>. 로그아웃 버튼이 있는 페이지를 보여준다.</w:t>
-            </w:r>
-          </w:p>
-        </w:tc>
-      </w:tr>
-      <w:tr>
-        <w:tc>
-          <w:tcPr>
-            <w:tcW w:w="4508" w:type="dxa"/>
-          </w:tcPr>
-          <w:p>
-            <w:r>
-              <w:rPr>
-                <w:rFonts w:hint="eastAsia"/>
-              </w:rPr>
-              <w:t>3</w:t>
-            </w:r>
-            <w:r>
-              <w:rPr>
-                <w:rFonts w:hint="eastAsia"/>
-              </w:rPr>
-              <w:t>. 시스템 이용자가 로그아웃 버튼을 클릭한다.</w:t>
-            </w:r>
-          </w:p>
-        </w:tc>
-        <w:tc>
-          <w:tcPr>
-            <w:tcW w:w="4508" w:type="dxa"/>
-          </w:tcPr>
-          <w:p>
-            <w:r>
-              <w:rPr>
-                <w:rFonts w:hint="eastAsia"/>
-              </w:rPr>
-              <w:t>4</w:t>
-            </w:r>
-            <w:r>
-              <w:rPr>
-                <w:rFonts w:hint="eastAsia"/>
-              </w:rPr>
-              <w:t>. 로그아웃이 완료되었다는 문구가 출력된다.</w:t>
+              <w:t>. 로그아웃</w:t>
+            </w:r>
+            <w:r>
+              <w:rPr>
+                <w:rFonts w:hint="eastAsia"/>
+              </w:rPr>
+              <w:t xml:space="preserve"> 결과 및 ID를 출력한다.</w:t>
             </w:r>
           </w:p>
         </w:tc>
@@ -417,7 +490,35 @@
         <w:rPr>
           <w:rFonts w:hint="eastAsia"/>
         </w:rPr>
-        <w:t>4. usecase description : 자전거 등록</w:t>
+        <w:t xml:space="preserve">4. </w:t>
+      </w:r>
+      <w:proofErr w:type="spellStart"/>
+      <w:r>
+        <w:rPr>
+          <w:rFonts w:hint="eastAsia"/>
+        </w:rPr>
+        <w:t>usecase</w:t>
+      </w:r>
+      <w:proofErr w:type="spellEnd"/>
+      <w:r>
+        <w:rPr>
+          <w:rFonts w:hint="eastAsia"/>
+        </w:rPr>
+        <w:t xml:space="preserve"> </w:t>
+      </w:r>
+      <w:proofErr w:type="gramStart"/>
+      <w:r>
+        <w:rPr>
+          <w:rFonts w:hint="eastAsia"/>
+        </w:rPr>
+        <w:t>description :</w:t>
+      </w:r>
+      <w:proofErr w:type="gramEnd"/>
+      <w:r>
+        <w:rPr>
+          <w:rFonts w:hint="eastAsia"/>
+        </w:rPr>
+        <w:t xml:space="preserve"> 자전거 등록</w:t>
       </w:r>
     </w:p>
     <w:tbl>
@@ -467,11 +568,28 @@
             <w:tcW w:w="4508" w:type="dxa"/>
           </w:tcPr>
           <w:p>
-            <w:r>
-              <w:rPr>
-                <w:rFonts w:hint="eastAsia"/>
-              </w:rPr>
-              <w:t>1. none</w:t>
+            <w:pPr>
+              <w:rPr>
+                <w:rFonts w:hint="eastAsia"/>
+              </w:rPr>
+            </w:pPr>
+            <w:r>
+              <w:rPr>
+                <w:rFonts w:hint="eastAsia"/>
+              </w:rPr>
+              <w:t>1</w:t>
+            </w:r>
+            <w:r>
+              <w:rPr>
+                <w:rFonts w:hint="eastAsia"/>
+              </w:rPr>
+              <w:t xml:space="preserve">. 관리자가 </w:t>
+            </w:r>
+            <w:r>
+              <w:rPr>
+                <w:rFonts w:hint="eastAsia"/>
+              </w:rPr>
+              <w:t>3 1, 자전거ID, 자전거 제품명을 입력 후 입력 파일을 저장한다.</w:t>
             </w:r>
           </w:p>
         </w:tc>
@@ -490,65 +608,58 @@
               <w:rPr>
                 <w:rFonts w:hint="eastAsia"/>
               </w:rPr>
-              <w:t>. 자전거 ID, 자전거 제품명을</w:t>
-            </w:r>
-            <w:r>
-              <w:rPr>
-                <w:rFonts w:hint="eastAsia"/>
-              </w:rPr>
-              <w:t xml:space="preserve"> 입력하는 칸이 있는 화면을 출력한다.</w:t>
-            </w:r>
-          </w:p>
-        </w:tc>
-      </w:tr>
-      <w:tr>
-        <w:tc>
-          <w:tcPr>
-            <w:tcW w:w="4508" w:type="dxa"/>
-          </w:tcPr>
-          <w:p>
-            <w:r>
-              <w:rPr>
-                <w:rFonts w:hint="eastAsia"/>
-              </w:rPr>
-              <w:t>3</w:t>
-            </w:r>
-            <w:r>
-              <w:rPr>
-                <w:rFonts w:hint="eastAsia"/>
-              </w:rPr>
-              <w:t>. 관리자가 자전거 정보를 입력하고 등록 버튼을 클릭한다.</w:t>
-            </w:r>
-          </w:p>
-        </w:tc>
-        <w:tc>
-          <w:tcPr>
-            <w:tcW w:w="4508" w:type="dxa"/>
-          </w:tcPr>
-          <w:p>
-            <w:r>
-              <w:rPr>
-                <w:rFonts w:hint="eastAsia"/>
-              </w:rPr>
-              <w:t>4</w:t>
-            </w:r>
-            <w:r>
-              <w:rPr>
-                <w:rFonts w:hint="eastAsia"/>
-              </w:rPr>
-              <w:t>. 자전거 등록 완료 메시지를 출력한다.</w:t>
+              <w:t>. 자전거 등록 완료 메시지</w:t>
+            </w:r>
+            <w:r>
+              <w:rPr>
+                <w:rFonts w:hint="eastAsia"/>
+              </w:rPr>
+              <w:t xml:space="preserve"> 및 입력 정보</w:t>
+            </w:r>
+            <w:r>
+              <w:rPr>
+                <w:rFonts w:hint="eastAsia"/>
+              </w:rPr>
+              <w:t>를 출력한다.</w:t>
             </w:r>
           </w:p>
         </w:tc>
       </w:tr>
     </w:tbl>
-    <w:p/>
     <w:p>
       <w:r>
         <w:rPr>
           <w:rFonts w:hint="eastAsia"/>
         </w:rPr>
-        <w:t>5. usecase description : 자전거 대여</w:t>
+        <w:t xml:space="preserve">5. </w:t>
+      </w:r>
+      <w:proofErr w:type="spellStart"/>
+      <w:r>
+        <w:rPr>
+          <w:rFonts w:hint="eastAsia"/>
+        </w:rPr>
+        <w:t>usecase</w:t>
+      </w:r>
+      <w:proofErr w:type="spellEnd"/>
+      <w:r>
+        <w:rPr>
+          <w:rFonts w:hint="eastAsia"/>
+        </w:rPr>
+        <w:t xml:space="preserve"> </w:t>
+      </w:r>
+      <w:proofErr w:type="gramStart"/>
+      <w:r>
+        <w:rPr>
+          <w:rFonts w:hint="eastAsia"/>
+        </w:rPr>
+        <w:t>description :</w:t>
+      </w:r>
+      <w:proofErr w:type="gramEnd"/>
+      <w:r>
+        <w:rPr>
+          <w:rFonts w:hint="eastAsia"/>
+        </w:rPr>
+        <w:t xml:space="preserve"> 자전거 대여</w:t>
       </w:r>
     </w:p>
     <w:tbl>
@@ -598,16 +709,29 @@
             <w:tcW w:w="4508" w:type="dxa"/>
           </w:tcPr>
           <w:p>
-            <w:pPr>
-              <w:rPr>
-                <w:rFonts w:hint="eastAsia"/>
-              </w:rPr>
-            </w:pPr>
-            <w:r>
-              <w:rPr>
-                <w:rFonts w:hint="eastAsia"/>
-              </w:rPr>
-              <w:t>1. none</w:t>
+            <w:r>
+              <w:rPr>
+                <w:rFonts w:hint="eastAsia"/>
+              </w:rPr>
+              <w:t>1</w:t>
+            </w:r>
+            <w:r>
+              <w:rPr>
+                <w:rFonts w:hint="eastAsia"/>
+              </w:rPr>
+              <w:t>. 회원이</w:t>
+            </w:r>
+            <w:r>
+              <w:rPr>
+                <w:rFonts w:hint="eastAsia"/>
+              </w:rPr>
+              <w:t xml:space="preserve"> 4 1, 자전거 ID를 입력 후 입력 파일을 저장한다.</w:t>
+            </w:r>
+            <w:r>
+              <w:rPr>
+                <w:rFonts w:hint="eastAsia"/>
+              </w:rPr>
+              <w:t xml:space="preserve"> </w:t>
             </w:r>
           </w:p>
         </w:tc>
@@ -626,61 +750,58 @@
               <w:rPr>
                 <w:rFonts w:hint="eastAsia"/>
               </w:rPr>
-              <w:t>. 대여 가능한 자전거의 리스트와 대여 버튼이 출력된다.</w:t>
-            </w:r>
-          </w:p>
-        </w:tc>
-      </w:tr>
-      <w:tr>
-        <w:tc>
-          <w:tcPr>
-            <w:tcW w:w="4508" w:type="dxa"/>
-          </w:tcPr>
-          <w:p>
-            <w:r>
-              <w:rPr>
-                <w:rFonts w:hint="eastAsia"/>
-              </w:rPr>
-              <w:t>3</w:t>
-            </w:r>
-            <w:r>
-              <w:rPr>
-                <w:rFonts w:hint="eastAsia"/>
-              </w:rPr>
-              <w:t>. 회원이 특정 자전거의 대여 버튼을 클릭한다.</w:t>
-            </w:r>
-          </w:p>
-        </w:tc>
-        <w:tc>
-          <w:tcPr>
-            <w:tcW w:w="4508" w:type="dxa"/>
-          </w:tcPr>
-          <w:p>
-            <w:r>
-              <w:rPr>
-                <w:rFonts w:hint="eastAsia"/>
-              </w:rPr>
-              <w:t>4</w:t>
-            </w:r>
-            <w:r>
-              <w:rPr>
-                <w:rFonts w:hint="eastAsia"/>
-              </w:rPr>
-              <w:t>. 대여 완료 메시지가 출력된다.</w:t>
+              <w:t>. 대여 완료 메시지</w:t>
+            </w:r>
+            <w:r>
+              <w:rPr>
+                <w:rFonts w:hint="eastAsia"/>
+              </w:rPr>
+              <w:t xml:space="preserve"> 및 입력 정보</w:t>
+            </w:r>
+            <w:r>
+              <w:rPr>
+                <w:rFonts w:hint="eastAsia"/>
+              </w:rPr>
+              <w:t>가 출력된다.</w:t>
             </w:r>
           </w:p>
         </w:tc>
       </w:tr>
     </w:tbl>
-    <w:p/>
-    <w:p/>
     <w:p>
       <w:r>
         <w:rPr>
           <w:rFonts w:hint="eastAsia"/>
         </w:rPr>
-        <w:lastRenderedPageBreak/>
-        <w:t>6. usecase description : 자전거 대여 정보 조회</w:t>
+        <w:t xml:space="preserve">6. </w:t>
+      </w:r>
+      <w:proofErr w:type="spellStart"/>
+      <w:r>
+        <w:rPr>
+          <w:rFonts w:hint="eastAsia"/>
+        </w:rPr>
+        <w:t>usecase</w:t>
+      </w:r>
+      <w:proofErr w:type="spellEnd"/>
+      <w:r>
+        <w:rPr>
+          <w:rFonts w:hint="eastAsia"/>
+        </w:rPr>
+        <w:t xml:space="preserve"> </w:t>
+      </w:r>
+      <w:proofErr w:type="gramStart"/>
+      <w:r>
+        <w:rPr>
+          <w:rFonts w:hint="eastAsia"/>
+        </w:rPr>
+        <w:t>description :</w:t>
+      </w:r>
+      <w:proofErr w:type="gramEnd"/>
+      <w:r>
+        <w:rPr>
+          <w:rFonts w:hint="eastAsia"/>
+        </w:rPr>
+        <w:t xml:space="preserve"> 자전거 대여 정보 조회</w:t>
       </w:r>
     </w:p>
     <w:tbl>
@@ -739,7 +860,13 @@
               <w:rPr>
                 <w:rFonts w:hint="eastAsia"/>
               </w:rPr>
-              <w:t>1. none</w:t>
+              <w:t xml:space="preserve">1. </w:t>
+            </w:r>
+            <w:r>
+              <w:rPr>
+                <w:rFonts w:hint="eastAsia"/>
+              </w:rPr>
+              <w:t>회원이 5 1을 입력 후 입력 파일을 저장한다.</w:t>
             </w:r>
           </w:p>
         </w:tc>
@@ -758,7 +885,19 @@
               <w:rPr>
                 <w:rFonts w:hint="eastAsia"/>
               </w:rPr>
-              <w:t>. 자전거들에 대한 정보(자전거 ID, 제품명)을 포함하여 현재 대여 중인 자전거 목록이 출력된다.</w:t>
+              <w:t xml:space="preserve">. </w:t>
+            </w:r>
+            <w:r>
+              <w:rPr>
+                <w:rFonts w:hint="eastAsia"/>
+              </w:rPr>
+              <w:t xml:space="preserve">대여정보 조회 완료 메시지 및 </w:t>
+            </w:r>
+            <w:r>
+              <w:rPr>
+                <w:rFonts w:hint="eastAsia"/>
+              </w:rPr>
+              <w:t>자전거들에 대한 정보(자전거 ID, 제품명)을 포함하여 현재 대여 중인 자전거 목록이 출력된다.</w:t>
             </w:r>
           </w:p>
         </w:tc>

</xml_diff>